<commit_message>
modificacion del checklist de insapeccion de diseno
</commit_message>
<xml_diff>
--- a/Documentos1/CheckList's/CheckListDiseno.docx
+++ b/Documentos1/CheckList's/CheckListDiseno.docx
@@ -1411,39 +1411,31 @@
                 <w:sz w:val="24"/>
                 <w:szCs w:val="24"/>
               </w:rPr>
-              <w:t xml:space="preserve">El diseño general en los diagramas de secuencia, </w:t>
-            </w:r>
-            <w:r>
-              <w:rPr>
-                <w:rFonts w:ascii="Arial" w:hAnsi="Arial" w:cs="Arial"/>
-                <w:sz w:val="24"/>
-                <w:szCs w:val="24"/>
-              </w:rPr>
-              <w:t xml:space="preserve">se </w:t>
-            </w:r>
-            <w:r>
-              <w:rPr>
-                <w:rFonts w:ascii="Arial" w:hAnsi="Arial" w:cs="Arial"/>
-                <w:sz w:val="24"/>
-                <w:szCs w:val="24"/>
-              </w:rPr>
-              <w:t xml:space="preserve">es fácil </w:t>
-            </w:r>
-            <w:r>
-              <w:rPr>
-                <w:rFonts w:ascii="Arial" w:hAnsi="Arial" w:cs="Arial"/>
-                <w:sz w:val="24"/>
-                <w:szCs w:val="24"/>
-              </w:rPr>
-              <w:t xml:space="preserve">de identificar el proceso de </w:t>
-            </w:r>
-            <w:r>
-              <w:rPr>
-                <w:rFonts w:ascii="Arial" w:hAnsi="Arial" w:cs="Arial"/>
-                <w:sz w:val="24"/>
-                <w:szCs w:val="24"/>
-              </w:rPr>
-              <w:t>dichos sistemas.</w:t>
+              <w:t>L</w:t>
+            </w:r>
+            <w:r>
+              <w:rPr>
+                <w:rFonts w:ascii="Arial" w:hAnsi="Arial" w:cs="Arial"/>
+                <w:sz w:val="24"/>
+                <w:szCs w:val="24"/>
+              </w:rPr>
+              <w:t>as clases</w:t>
+            </w:r>
+            <w:r>
+              <w:rPr>
+                <w:rFonts w:ascii="Arial" w:hAnsi="Arial" w:cs="Arial"/>
+                <w:sz w:val="24"/>
+                <w:szCs w:val="24"/>
+              </w:rPr>
+              <w:t xml:space="preserve"> de los diagramas de clases, </w:t>
+            </w:r>
+            <w:r>
+              <w:rPr>
+                <w:rFonts w:ascii="Arial" w:hAnsi="Arial" w:cs="Arial"/>
+                <w:sz w:val="24"/>
+                <w:szCs w:val="24"/>
+              </w:rPr>
+              <w:t xml:space="preserve"> cuentan con los atributos y métodos necesarios para realizar su función correctamente.</w:t>
             </w:r>
           </w:p>
         </w:tc>
@@ -1511,6 +1503,102 @@
                 <w:sz w:val="24"/>
                 <w:szCs w:val="24"/>
               </w:rPr>
+              <w:t xml:space="preserve">El diseño general en los diagramas de secuencia, </w:t>
+            </w:r>
+            <w:r>
+              <w:rPr>
+                <w:rFonts w:ascii="Arial" w:hAnsi="Arial" w:cs="Arial"/>
+                <w:sz w:val="24"/>
+                <w:szCs w:val="24"/>
+              </w:rPr>
+              <w:t xml:space="preserve">se </w:t>
+            </w:r>
+            <w:r>
+              <w:rPr>
+                <w:rFonts w:ascii="Arial" w:hAnsi="Arial" w:cs="Arial"/>
+                <w:sz w:val="24"/>
+                <w:szCs w:val="24"/>
+              </w:rPr>
+              <w:t xml:space="preserve">es fácil </w:t>
+            </w:r>
+            <w:r>
+              <w:rPr>
+                <w:rFonts w:ascii="Arial" w:hAnsi="Arial" w:cs="Arial"/>
+                <w:sz w:val="24"/>
+                <w:szCs w:val="24"/>
+              </w:rPr>
+              <w:t xml:space="preserve">de identificar el proceso de </w:t>
+            </w:r>
+            <w:r>
+              <w:rPr>
+                <w:rFonts w:ascii="Arial" w:hAnsi="Arial" w:cs="Arial"/>
+                <w:sz w:val="24"/>
+                <w:szCs w:val="24"/>
+              </w:rPr>
+              <w:t>dichos sistemas.</w:t>
+            </w:r>
+          </w:p>
+        </w:tc>
+        <w:tc>
+          <w:tcPr>
+            <w:tcW w:w="2816" w:type="dxa"/>
+          </w:tcPr>
+          <w:p>
+            <w:pPr>
+              <w:cnfStyle w:val="000000100000" w:firstRow="0" w:lastRow="0" w:firstColumn="0" w:lastColumn="0" w:oddVBand="0" w:evenVBand="0" w:oddHBand="1" w:evenHBand="0" w:firstRowFirstColumn="0" w:firstRowLastColumn="0" w:lastRowFirstColumn="0" w:lastRowLastColumn="0"/>
+              <w:rPr>
+                <w:rFonts w:ascii="Arial" w:hAnsi="Arial" w:cs="Arial"/>
+                <w:sz w:val="24"/>
+                <w:szCs w:val="24"/>
+              </w:rPr>
+            </w:pPr>
+          </w:p>
+        </w:tc>
+      </w:tr>
+      <w:tr>
+        <w:tc>
+          <w:tcPr>
+            <w:cnfStyle w:val="001000000000" w:firstRow="0" w:lastRow="0" w:firstColumn="1" w:lastColumn="0" w:oddVBand="0" w:evenVBand="0" w:oddHBand="0" w:evenHBand="0" w:firstRowFirstColumn="0" w:firstRowLastColumn="0" w:lastRowFirstColumn="0" w:lastRowLastColumn="0"/>
+            <w:tcW w:w="1209" w:type="dxa"/>
+          </w:tcPr>
+          <w:p>
+            <w:pPr>
+              <w:rPr>
+                <w:rFonts w:ascii="Arial" w:hAnsi="Arial" w:cs="Arial"/>
+                <w:sz w:val="24"/>
+                <w:szCs w:val="24"/>
+              </w:rPr>
+            </w:pPr>
+            <w:r>
+              <w:rPr>
+                <w:rFonts w:ascii="Arial" w:hAnsi="Arial" w:cs="Arial"/>
+                <w:sz w:val="24"/>
+                <w:szCs w:val="24"/>
+              </w:rPr>
+              <w:t>11</w:t>
+            </w:r>
+          </w:p>
+        </w:tc>
+        <w:tc>
+          <w:tcPr>
+            <w:tcW w:w="4969" w:type="dxa"/>
+            <w:vAlign w:val="center"/>
+          </w:tcPr>
+          <w:p>
+            <w:pPr>
+              <w:cnfStyle w:val="000000000000" w:firstRow="0" w:lastRow="0" w:firstColumn="0" w:lastColumn="0" w:oddVBand="0" w:evenVBand="0" w:oddHBand="0" w:evenHBand="0" w:firstRowFirstColumn="0" w:firstRowLastColumn="0" w:lastRowFirstColumn="0" w:lastRowLastColumn="0"/>
+              <w:rPr>
+                <w:rFonts w:ascii="Arial" w:hAnsi="Arial" w:cs="Arial"/>
+                <w:sz w:val="24"/>
+                <w:szCs w:val="24"/>
+              </w:rPr>
+            </w:pPr>
+            <w:r>
+              <w:rPr>
+                <w:rFonts w:ascii="Arial" w:hAnsi="Arial" w:cs="Arial"/>
+                <w:sz w:val="24"/>
+                <w:szCs w:val="24"/>
+              </w:rPr>
               <w:t xml:space="preserve">Los diagramas de secuencia de ambos </w:t>
             </w:r>
             <w:r>
@@ -1551,33 +1639,7 @@
                 <w:sz w:val="24"/>
                 <w:szCs w:val="24"/>
               </w:rPr>
-              <w:t xml:space="preserve"> de </w:t>
-            </w:r>
-            <w:r>
-              <w:rPr>
-                <w:rFonts w:ascii="Arial" w:hAnsi="Arial" w:cs="Arial"/>
-                <w:sz w:val="24"/>
-                <w:szCs w:val="24"/>
-              </w:rPr>
-              <w:t>las clases y acciones que se llevaran a cabo en</w:t>
-            </w:r>
-            <w:r>
-              <w:rPr>
-                <w:rFonts w:ascii="Arial" w:hAnsi="Arial" w:cs="Arial"/>
-                <w:sz w:val="24"/>
-                <w:szCs w:val="24"/>
-              </w:rPr>
-              <w:t xml:space="preserve"> e</w:t>
-            </w:r>
-            <w:bookmarkStart w:id="0" w:name="_GoBack"/>
-            <w:bookmarkEnd w:id="0"/>
-            <w:r>
-              <w:rPr>
-                <w:rFonts w:ascii="Arial" w:hAnsi="Arial" w:cs="Arial"/>
-                <w:sz w:val="24"/>
-                <w:szCs w:val="24"/>
-              </w:rPr>
-              <w:t>l sistema</w:t>
+              <w:t xml:space="preserve"> de las clases y acciones que se llevaran a cabo en el sistema</w:t>
             </w:r>
             <w:r>
               <w:rPr>
@@ -1595,7 +1657,7 @@
           </w:tcPr>
           <w:p>
             <w:pPr>
-              <w:cnfStyle w:val="000000100000" w:firstRow="0" w:lastRow="0" w:firstColumn="0" w:lastColumn="0" w:oddVBand="0" w:evenVBand="0" w:oddHBand="1" w:evenHBand="0" w:firstRowFirstColumn="0" w:firstRowLastColumn="0" w:lastRowFirstColumn="0" w:lastRowLastColumn="0"/>
+              <w:cnfStyle w:val="000000000000" w:firstRow="0" w:lastRow="0" w:firstColumn="0" w:lastColumn="0" w:oddVBand="0" w:evenVBand="0" w:oddHBand="0" w:evenHBand="0" w:firstRowFirstColumn="0" w:firstRowLastColumn="0" w:lastRowFirstColumn="0" w:lastRowLastColumn="0"/>
               <w:rPr>
                 <w:rFonts w:ascii="Arial" w:hAnsi="Arial" w:cs="Arial"/>
                 <w:sz w:val="24"/>
@@ -1666,6 +1728,8 @@
               </w:rPr>
               <w:t>Correcciones</w:t>
             </w:r>
+            <w:bookmarkStart w:id="0" w:name="_GoBack"/>
+            <w:bookmarkEnd w:id="0"/>
           </w:p>
         </w:tc>
       </w:tr>

</xml_diff>